<commit_message>
added some python files
</commit_message>
<xml_diff>
--- a/papers/2022/February/9th/Technology.docx
+++ b/papers/2022/February/9th/Technology.docx
@@ -327,7 +327,7 @@
       </w:pPr>
       <w:r>
         <w:rPr>
-          <w:lang w:val="en-GB"/>
+          <w:noProof/>
         </w:rPr>
         <w:drawing>
           <wp:inline distT="0" distB="0" distL="0" distR="0" wp14:anchorId="5DD2500C" wp14:editId="2E9E4E65">
@@ -345,7 +345,7 @@
                     <pic:cNvPicPr/>
                   </pic:nvPicPr>
                   <pic:blipFill>
-                    <a:blip r:embed="rId4"/>
+                    <a:blip r:embed="rId5"/>
                     <a:stretch>
                       <a:fillRect/>
                     </a:stretch>
@@ -379,8 +379,487 @@
           <w:lang w:val="en-GB"/>
         </w:rPr>
       </w:pPr>
+    </w:p>
+    <w:p>
+      <w:pPr>
+        <w:rPr>
+          <w:lang w:val="en-GB"/>
+        </w:rPr>
+      </w:pPr>
+      <w:r>
+        <w:rPr>
+          <w:lang w:val="en-GB"/>
+        </w:rPr>
+        <w:t xml:space="preserve">As part of the </w:t>
+      </w:r>
+      <w:r>
+        <w:rPr>
+          <w:lang w:val="en-GB"/>
+        </w:rPr>
+        <w:t>organizational</w:t>
+      </w:r>
+      <w:r>
+        <w:rPr>
+          <w:lang w:val="en-GB"/>
+        </w:rPr>
+        <w:t xml:space="preserve"> requirement</w:t>
+      </w:r>
+      <w:r>
+        <w:rPr>
+          <w:lang w:val="en-GB"/>
+        </w:rPr>
+        <w:t xml:space="preserve">, there three levels of </w:t>
+      </w:r>
+      <w:proofErr w:type="spellStart"/>
+      <w:r>
+        <w:rPr>
+          <w:lang w:val="en-GB"/>
+        </w:rPr>
+        <w:t>requrements</w:t>
+      </w:r>
+      <w:proofErr w:type="spellEnd"/>
+      <w:r>
+        <w:rPr>
+          <w:lang w:val="en-GB"/>
+        </w:rPr>
+        <w:t xml:space="preserve"> for the roles identified in this </w:t>
+      </w:r>
+      <w:proofErr w:type="spellStart"/>
+      <w:r>
+        <w:rPr>
+          <w:lang w:val="en-GB"/>
+        </w:rPr>
+        <w:t>partuclar</w:t>
+      </w:r>
+      <w:proofErr w:type="spellEnd"/>
+      <w:r>
+        <w:rPr>
+          <w:lang w:val="en-GB"/>
+        </w:rPr>
+        <w:t xml:space="preserve"> task. These </w:t>
+      </w:r>
+      <w:proofErr w:type="spellStart"/>
+      <w:r>
+        <w:rPr>
+          <w:lang w:val="en-GB"/>
+        </w:rPr>
+        <w:t>reoles</w:t>
+      </w:r>
+      <w:proofErr w:type="spellEnd"/>
+      <w:r>
+        <w:rPr>
+          <w:lang w:val="en-GB"/>
+        </w:rPr>
+        <w:t xml:space="preserve"> are </w:t>
+      </w:r>
+      <w:proofErr w:type="spellStart"/>
+      <w:r>
+        <w:rPr>
+          <w:lang w:val="en-GB"/>
+        </w:rPr>
+        <w:t>separed</w:t>
+      </w:r>
+      <w:proofErr w:type="spellEnd"/>
+      <w:r>
+        <w:rPr>
+          <w:lang w:val="en-GB"/>
+        </w:rPr>
+        <w:t xml:space="preserve"> and subdivided into   four </w:t>
+      </w:r>
+      <w:proofErr w:type="spellStart"/>
+      <w:r>
+        <w:rPr>
+          <w:lang w:val="en-GB"/>
+        </w:rPr>
+        <w:t>reuremnts</w:t>
+      </w:r>
+      <w:proofErr w:type="spellEnd"/>
+      <w:r>
+        <w:rPr>
+          <w:lang w:val="en-GB"/>
+        </w:rPr>
+        <w:t>, they include:</w:t>
+      </w:r>
+    </w:p>
+    <w:p>
+      <w:pPr>
+        <w:pStyle w:val="ListParagraph"/>
+        <w:numPr>
+          <w:ilvl w:val="0"/>
+          <w:numId w:val="1"/>
+        </w:numPr>
+        <w:rPr>
+          <w:lang w:val="en-GB"/>
+        </w:rPr>
+      </w:pPr>
+      <w:r>
+        <w:rPr>
+          <w:lang w:val="en-GB"/>
+        </w:rPr>
+        <w:t xml:space="preserve">Human </w:t>
+      </w:r>
+      <w:proofErr w:type="spellStart"/>
+      <w:r>
+        <w:rPr>
+          <w:lang w:val="en-GB"/>
+        </w:rPr>
+        <w:t>comuter</w:t>
+      </w:r>
+      <w:proofErr w:type="spellEnd"/>
+      <w:r>
+        <w:rPr>
+          <w:lang w:val="en-GB"/>
+        </w:rPr>
+        <w:t xml:space="preserve"> </w:t>
+      </w:r>
+      <w:proofErr w:type="spellStart"/>
+      <w:r>
+        <w:rPr>
+          <w:lang w:val="en-GB"/>
+        </w:rPr>
+        <w:t>ntecations</w:t>
+      </w:r>
+      <w:proofErr w:type="spellEnd"/>
+      <w:r>
+        <w:rPr>
+          <w:lang w:val="en-GB"/>
+        </w:rPr>
+        <w:t xml:space="preserve"> (HCI)</w:t>
+      </w:r>
+    </w:p>
+    <w:p>
+      <w:pPr>
+        <w:pStyle w:val="ListParagraph"/>
+        <w:numPr>
+          <w:ilvl w:val="0"/>
+          <w:numId w:val="1"/>
+        </w:numPr>
+        <w:rPr>
+          <w:lang w:val="en-GB"/>
+        </w:rPr>
+      </w:pPr>
+      <w:r>
+        <w:rPr>
+          <w:lang w:val="en-GB"/>
+        </w:rPr>
+        <w:t xml:space="preserve">Software </w:t>
+      </w:r>
+      <w:proofErr w:type="spellStart"/>
+      <w:r>
+        <w:rPr>
+          <w:lang w:val="en-GB"/>
+        </w:rPr>
+        <w:t>requiremnts</w:t>
+      </w:r>
+      <w:proofErr w:type="spellEnd"/>
+    </w:p>
+    <w:p>
+      <w:pPr>
+        <w:pStyle w:val="ListParagraph"/>
+        <w:numPr>
+          <w:ilvl w:val="0"/>
+          <w:numId w:val="1"/>
+        </w:numPr>
+        <w:rPr>
+          <w:lang w:val="en-GB"/>
+        </w:rPr>
+      </w:pPr>
+      <w:proofErr w:type="spellStart"/>
+      <w:r>
+        <w:rPr>
+          <w:lang w:val="en-GB"/>
+        </w:rPr>
+        <w:t>Hradware</w:t>
+      </w:r>
+      <w:proofErr w:type="spellEnd"/>
+      <w:r>
+        <w:rPr>
+          <w:lang w:val="en-GB"/>
+        </w:rPr>
+        <w:t xml:space="preserve"> requirements</w:t>
+      </w:r>
+    </w:p>
+    <w:p>
+      <w:pPr>
+        <w:pStyle w:val="ListParagraph"/>
+        <w:numPr>
+          <w:ilvl w:val="0"/>
+          <w:numId w:val="1"/>
+        </w:numPr>
+        <w:rPr>
+          <w:lang w:val="en-GB"/>
+        </w:rPr>
+      </w:pPr>
+      <w:r>
+        <w:rPr>
+          <w:lang w:val="en-GB"/>
+        </w:rPr>
+        <w:t>Network requirements</w:t>
+      </w:r>
+    </w:p>
+    <w:p>
+      <w:pPr>
+        <w:pStyle w:val="ListParagraph"/>
+        <w:numPr>
+          <w:ilvl w:val="0"/>
+          <w:numId w:val="1"/>
+        </w:numPr>
+        <w:rPr>
+          <w:lang w:val="en-GB"/>
+        </w:rPr>
+      </w:pPr>
+      <w:proofErr w:type="spellStart"/>
+      <w:r>
+        <w:rPr>
+          <w:lang w:val="en-GB"/>
+        </w:rPr>
+        <w:t>Secuirty</w:t>
+      </w:r>
+      <w:proofErr w:type="spellEnd"/>
+      <w:r>
+        <w:rPr>
+          <w:lang w:val="en-GB"/>
+        </w:rPr>
+        <w:t xml:space="preserve"> requirements</w:t>
+      </w:r>
+    </w:p>
+    <w:p>
+      <w:pPr>
+        <w:rPr>
+          <w:lang w:val="en-GB"/>
+        </w:rPr>
+      </w:pPr>
+    </w:p>
+    <w:p>
+      <w:pPr>
+        <w:rPr>
+          <w:lang w:val="en-GB"/>
+        </w:rPr>
+      </w:pPr>
+    </w:p>
+    <w:p>
+      <w:pPr>
+        <w:rPr>
+          <w:lang w:val="en-GB"/>
+        </w:rPr>
+      </w:pPr>
+    </w:p>
+    <w:p>
+      <w:pPr>
+        <w:rPr>
+          <w:lang w:val="en-GB"/>
+        </w:rPr>
+      </w:pPr>
+    </w:p>
+    <w:p>
+      <w:pPr>
+        <w:rPr>
+          <w:lang w:val="en-GB"/>
+        </w:rPr>
+      </w:pPr>
+    </w:p>
+    <w:p>
+      <w:pPr>
+        <w:rPr>
+          <w:lang w:val="en-GB"/>
+        </w:rPr>
+      </w:pPr>
+    </w:p>
+    <w:p>
+      <w:pPr>
+        <w:rPr>
+          <w:lang w:val="en-GB"/>
+        </w:rPr>
+      </w:pPr>
+      <w:r>
+        <w:rPr>
+          <w:lang w:val="en-GB"/>
+        </w:rPr>
+        <w:lastRenderedPageBreak/>
+        <w:t xml:space="preserve">Certified Public accounts CPA </w:t>
+      </w:r>
+    </w:p>
+    <w:p>
+      <w:pPr>
+        <w:rPr>
+          <w:lang w:val="en-GB"/>
+        </w:rPr>
+      </w:pPr>
+      <w:r>
+        <w:rPr>
+          <w:lang w:val="en-GB"/>
+        </w:rPr>
+        <w:t xml:space="preserve">The CPA cum the </w:t>
+      </w:r>
+      <w:r>
+        <w:rPr>
+          <w:lang w:val="en-GB"/>
+        </w:rPr>
+        <w:t>organisational</w:t>
+      </w:r>
+      <w:r>
+        <w:rPr>
+          <w:lang w:val="en-GB"/>
+        </w:rPr>
+        <w:t xml:space="preserve"> auditor handles the organisation sensitive </w:t>
+      </w:r>
+      <w:r>
+        <w:rPr>
+          <w:lang w:val="en-GB"/>
+        </w:rPr>
+        <w:t>audit</w:t>
+      </w:r>
+      <w:r>
+        <w:rPr>
+          <w:lang w:val="en-GB"/>
+        </w:rPr>
+        <w:t xml:space="preserve"> </w:t>
+      </w:r>
+      <w:r>
+        <w:rPr>
+          <w:lang w:val="en-GB"/>
+        </w:rPr>
+        <w:t>and</w:t>
+      </w:r>
+      <w:r>
+        <w:rPr>
+          <w:lang w:val="en-GB"/>
+        </w:rPr>
+        <w:t xml:space="preserve"> tax reports. </w:t>
+      </w:r>
+      <w:r>
+        <w:rPr>
+          <w:lang w:val="en-GB"/>
+        </w:rPr>
+        <w:t xml:space="preserve"> </w:t>
+      </w:r>
+    </w:p>
+    <w:p>
+      <w:pPr>
+        <w:rPr>
+          <w:lang w:val="en-GB"/>
+        </w:rPr>
+      </w:pPr>
+    </w:p>
+    <w:p>
+      <w:pPr>
+        <w:rPr>
+          <w:b/>
+          <w:lang w:val="en-GB"/>
+        </w:rPr>
+      </w:pPr>
+      <w:r>
+        <w:rPr>
+          <w:b/>
+          <w:lang w:val="en-GB"/>
+        </w:rPr>
+        <w:t>Hardware requirements:</w:t>
+      </w:r>
       <w:bookmarkStart w:id="0" w:name="_GoBack"/>
       <w:bookmarkEnd w:id="0"/>
+    </w:p>
+    <w:p>
+      <w:pPr>
+        <w:rPr>
+          <w:lang w:val="en-GB"/>
+        </w:rPr>
+      </w:pPr>
+      <w:r>
+        <w:rPr>
+          <w:lang w:val="en-GB"/>
+        </w:rPr>
+        <w:t xml:space="preserve">For this </w:t>
+      </w:r>
+      <w:r>
+        <w:rPr>
+          <w:lang w:val="en-GB"/>
+        </w:rPr>
+        <w:t>particular</w:t>
+      </w:r>
+      <w:r>
+        <w:rPr>
+          <w:lang w:val="en-GB"/>
+        </w:rPr>
+        <w:t xml:space="preserve"> </w:t>
+      </w:r>
+      <w:r>
+        <w:rPr>
+          <w:lang w:val="en-GB"/>
+        </w:rPr>
+        <w:t>requirement</w:t>
+      </w:r>
+      <w:r>
+        <w:rPr>
+          <w:lang w:val="en-GB"/>
+        </w:rPr>
+        <w:t xml:space="preserve">. This office shall </w:t>
+      </w:r>
+      <w:r>
+        <w:rPr>
+          <w:lang w:val="en-GB"/>
+        </w:rPr>
+        <w:t>require the</w:t>
+      </w:r>
+      <w:r>
+        <w:rPr>
+          <w:lang w:val="en-GB"/>
+        </w:rPr>
+        <w:t xml:space="preserve"> </w:t>
+      </w:r>
+      <w:r>
+        <w:rPr>
+          <w:lang w:val="en-GB"/>
+        </w:rPr>
+        <w:t>following</w:t>
+      </w:r>
+      <w:r>
+        <w:rPr>
+          <w:lang w:val="en-GB"/>
+        </w:rPr>
+        <w:t xml:space="preserve"> hardware materials;</w:t>
+      </w:r>
+    </w:p>
+    <w:p>
+      <w:pPr>
+        <w:rPr>
+          <w:lang w:val="en-GB"/>
+        </w:rPr>
+      </w:pPr>
+    </w:p>
+    <w:p>
+      <w:pPr>
+        <w:rPr>
+          <w:lang w:val="en-GB"/>
+        </w:rPr>
+      </w:pPr>
+    </w:p>
+    <w:p>
+      <w:pPr>
+        <w:rPr>
+          <w:lang w:val="en-GB"/>
+        </w:rPr>
+      </w:pPr>
+    </w:p>
+    <w:p>
+      <w:pPr>
+        <w:rPr>
+          <w:lang w:val="en-GB"/>
+        </w:rPr>
+      </w:pPr>
+    </w:p>
+    <w:p>
+      <w:pPr>
+        <w:rPr>
+          <w:lang w:val="en-GB"/>
+        </w:rPr>
+      </w:pPr>
+    </w:p>
+    <w:p>
+      <w:pPr>
+        <w:rPr>
+          <w:lang w:val="en-GB"/>
+        </w:rPr>
+      </w:pPr>
     </w:p>
     <w:p>
       <w:pPr>
@@ -719,6 +1198,126 @@
     </w:sectPr>
   </w:body>
 </w:document>
+</file>
+
+<file path=word/numbering.xml><?xml version="1.0" encoding="utf-8"?>
+<w:numbering xmlns:wpc="http://schemas.microsoft.com/office/word/2010/wordprocessingCanvas" xmlns:mc="http://schemas.openxmlformats.org/markup-compatibility/2006" xmlns:o="urn:schemas-microsoft-com:office:office" xmlns:r="http://schemas.openxmlformats.org/officeDocument/2006/relationships" xmlns:m="http://schemas.openxmlformats.org/officeDocument/2006/math" xmlns:v="urn:schemas-microsoft-com:vml" xmlns:wp14="http://schemas.microsoft.com/office/word/2010/wordprocessingDrawing" xmlns:wp="http://schemas.openxmlformats.org/drawingml/2006/wordprocessingDrawing" xmlns:w10="urn:schemas-microsoft-com:office:word" xmlns:w="http://schemas.openxmlformats.org/wordprocessingml/2006/main" xmlns:w14="http://schemas.microsoft.com/office/word/2010/wordml" xmlns:w15="http://schemas.microsoft.com/office/word/2012/wordml" xmlns:wpg="http://schemas.microsoft.com/office/word/2010/wordprocessingGroup" xmlns:wpi="http://schemas.microsoft.com/office/word/2010/wordprocessingInk" xmlns:wne="http://schemas.microsoft.com/office/word/2006/wordml" xmlns:wps="http://schemas.microsoft.com/office/word/2010/wordprocessingShape" mc:Ignorable="w14 w15 wp14">
+  <w:abstractNum w:abstractNumId="0">
+    <w:nsid w:val="4DAF6996"/>
+    <w:multiLevelType w:val="hybridMultilevel"/>
+    <w:tmpl w:val="BE8456F8"/>
+    <w:lvl w:ilvl="0" w:tplc="400ECC36">
+      <w:numFmt w:val="bullet"/>
+      <w:lvlText w:val=""/>
+      <w:lvlJc w:val="left"/>
+      <w:pPr>
+        <w:ind w:left="720" w:hanging="360"/>
+      </w:pPr>
+      <w:rPr>
+        <w:rFonts w:ascii="Wingdings" w:eastAsiaTheme="minorHAnsi" w:hAnsi="Wingdings" w:cstheme="minorBidi" w:hint="default"/>
+      </w:rPr>
+    </w:lvl>
+    <w:lvl w:ilvl="1" w:tplc="04090003" w:tentative="1">
+      <w:start w:val="1"/>
+      <w:numFmt w:val="bullet"/>
+      <w:lvlText w:val="o"/>
+      <w:lvlJc w:val="left"/>
+      <w:pPr>
+        <w:ind w:left="1440" w:hanging="360"/>
+      </w:pPr>
+      <w:rPr>
+        <w:rFonts w:ascii="Courier New" w:hAnsi="Courier New" w:cs="Courier New" w:hint="default"/>
+      </w:rPr>
+    </w:lvl>
+    <w:lvl w:ilvl="2" w:tplc="04090005" w:tentative="1">
+      <w:start w:val="1"/>
+      <w:numFmt w:val="bullet"/>
+      <w:lvlText w:val=""/>
+      <w:lvlJc w:val="left"/>
+      <w:pPr>
+        <w:ind w:left="2160" w:hanging="360"/>
+      </w:pPr>
+      <w:rPr>
+        <w:rFonts w:ascii="Wingdings" w:hAnsi="Wingdings" w:hint="default"/>
+      </w:rPr>
+    </w:lvl>
+    <w:lvl w:ilvl="3" w:tplc="04090001" w:tentative="1">
+      <w:start w:val="1"/>
+      <w:numFmt w:val="bullet"/>
+      <w:lvlText w:val=""/>
+      <w:lvlJc w:val="left"/>
+      <w:pPr>
+        <w:ind w:left="2880" w:hanging="360"/>
+      </w:pPr>
+      <w:rPr>
+        <w:rFonts w:ascii="Symbol" w:hAnsi="Symbol" w:hint="default"/>
+      </w:rPr>
+    </w:lvl>
+    <w:lvl w:ilvl="4" w:tplc="04090003" w:tentative="1">
+      <w:start w:val="1"/>
+      <w:numFmt w:val="bullet"/>
+      <w:lvlText w:val="o"/>
+      <w:lvlJc w:val="left"/>
+      <w:pPr>
+        <w:ind w:left="3600" w:hanging="360"/>
+      </w:pPr>
+      <w:rPr>
+        <w:rFonts w:ascii="Courier New" w:hAnsi="Courier New" w:cs="Courier New" w:hint="default"/>
+      </w:rPr>
+    </w:lvl>
+    <w:lvl w:ilvl="5" w:tplc="04090005" w:tentative="1">
+      <w:start w:val="1"/>
+      <w:numFmt w:val="bullet"/>
+      <w:lvlText w:val=""/>
+      <w:lvlJc w:val="left"/>
+      <w:pPr>
+        <w:ind w:left="4320" w:hanging="360"/>
+      </w:pPr>
+      <w:rPr>
+        <w:rFonts w:ascii="Wingdings" w:hAnsi="Wingdings" w:hint="default"/>
+      </w:rPr>
+    </w:lvl>
+    <w:lvl w:ilvl="6" w:tplc="04090001" w:tentative="1">
+      <w:start w:val="1"/>
+      <w:numFmt w:val="bullet"/>
+      <w:lvlText w:val=""/>
+      <w:lvlJc w:val="left"/>
+      <w:pPr>
+        <w:ind w:left="5040" w:hanging="360"/>
+      </w:pPr>
+      <w:rPr>
+        <w:rFonts w:ascii="Symbol" w:hAnsi="Symbol" w:hint="default"/>
+      </w:rPr>
+    </w:lvl>
+    <w:lvl w:ilvl="7" w:tplc="04090003" w:tentative="1">
+      <w:start w:val="1"/>
+      <w:numFmt w:val="bullet"/>
+      <w:lvlText w:val="o"/>
+      <w:lvlJc w:val="left"/>
+      <w:pPr>
+        <w:ind w:left="5760" w:hanging="360"/>
+      </w:pPr>
+      <w:rPr>
+        <w:rFonts w:ascii="Courier New" w:hAnsi="Courier New" w:cs="Courier New" w:hint="default"/>
+      </w:rPr>
+    </w:lvl>
+    <w:lvl w:ilvl="8" w:tplc="04090005" w:tentative="1">
+      <w:start w:val="1"/>
+      <w:numFmt w:val="bullet"/>
+      <w:lvlText w:val=""/>
+      <w:lvlJc w:val="left"/>
+      <w:pPr>
+        <w:ind w:left="6480" w:hanging="360"/>
+      </w:pPr>
+      <w:rPr>
+        <w:rFonts w:ascii="Wingdings" w:hAnsi="Wingdings" w:hint="default"/>
+      </w:rPr>
+    </w:lvl>
+  </w:abstractNum>
+  <w:num w:numId="1">
+    <w:abstractNumId w:val="0"/>
+  </w:num>
+</w:numbering>
 </file>
 
 <file path=word/styles.xml><?xml version="1.0" encoding="utf-8"?>
@@ -1142,6 +1741,17 @@
     <w:semiHidden/>
     <w:unhideWhenUsed/>
   </w:style>
+  <w:style w:type="paragraph" w:styleId="ListParagraph">
+    <w:name w:val="List Paragraph"/>
+    <w:basedOn w:val="Normal"/>
+    <w:uiPriority w:val="34"/>
+    <w:qFormat/>
+    <w:rsid w:val="001A1410"/>
+    <w:pPr>
+      <w:ind w:left="720"/>
+      <w:contextualSpacing/>
+    </w:pPr>
+  </w:style>
 </w:styles>
 </file>
 

</xml_diff>